<commit_message>
slight change to prelab 10
</commit_message>
<xml_diff>
--- a/Lab09/Lab10_212_22S_Table.docx
+++ b/Lab09/Lab10_212_22S_Table.docx
@@ -1,6 +1,6 @@
 
 <file path=word/document.xml><?xml version="1.0" encoding="utf-8"?>
-<w:document xmlns:wpc="http://schemas.microsoft.com/office/word/2010/wordprocessingCanvas" xmlns:cx="http://schemas.microsoft.com/office/drawing/2014/chartex" xmlns:cx1="http://schemas.microsoft.com/office/drawing/2015/9/8/chartex" xmlns:cx2="http://schemas.microsoft.com/office/drawing/2015/10/21/chartex" xmlns:cx3="http://schemas.microsoft.com/office/drawing/2016/5/9/chartex" xmlns:cx4="http://schemas.microsoft.com/office/drawing/2016/5/10/chartex" xmlns:cx5="http://schemas.microsoft.com/office/drawing/2016/5/11/chartex" xmlns:cx6="http://schemas.microsoft.com/office/drawing/2016/5/12/chartex" xmlns:cx7="http://schemas.microsoft.com/office/drawing/2016/5/13/chartex" xmlns:cx8="http://schemas.microsoft.com/office/drawing/2016/5/14/chartex" xmlns:mc="http://schemas.openxmlformats.org/markup-compatibility/2006" xmlns:aink="http://schemas.microsoft.com/office/drawing/2016/ink" xmlns:am3d="http://schemas.microsoft.com/office/drawing/2017/model3d" xmlns:o="urn:schemas-microsoft-com:office:office" xmlns:r="http://schemas.openxmlformats.org/officeDocument/2006/relationships" xmlns:m="http://schemas.openxmlformats.org/officeDocument/2006/math" xmlns:v="urn:schemas-microsoft-com:vml" xmlns:wp14="http://schemas.microsoft.com/office/word/2010/wordprocessingDrawing" xmlns:wp="http://schemas.openxmlformats.org/drawingml/2006/wordprocessingDrawing" xmlns:w10="urn:schemas-microsoft-com:office:word" xmlns:w="http://schemas.openxmlformats.org/wordprocessingml/2006/main" xmlns:w14="http://schemas.microsoft.com/office/word/2010/wordml" xmlns:w15="http://schemas.microsoft.com/office/word/2012/wordml" xmlns:w16cex="http://schemas.microsoft.com/office/word/2018/wordml/cex" xmlns:w16cid="http://schemas.microsoft.com/office/word/2016/wordml/cid" xmlns:w16="http://schemas.microsoft.com/office/word/2018/wordml" xmlns:w16sdtdh="http://schemas.microsoft.com/office/word/2020/wordml/sdtdatahash" xmlns:w16se="http://schemas.microsoft.com/office/word/2015/wordml/symex" xmlns:wpg="http://schemas.microsoft.com/office/word/2010/wordprocessingGroup" xmlns:wpi="http://schemas.microsoft.com/office/word/2010/wordprocessingInk" xmlns:wne="http://schemas.microsoft.com/office/word/2006/wordml" xmlns:wps="http://schemas.microsoft.com/office/word/2010/wordprocessingShape" mc:Ignorable="w14 w15 w16se w16cid w16 w16cex w16sdtdh wp14">
+<w:document xmlns:wpc="http://schemas.microsoft.com/office/word/2010/wordprocessingCanvas" xmlns:cx="http://schemas.microsoft.com/office/drawing/2014/chartex" xmlns:cx1="http://schemas.microsoft.com/office/drawing/2015/9/8/chartex" xmlns:cx2="http://schemas.microsoft.com/office/drawing/2015/10/21/chartex" xmlns:cx3="http://schemas.microsoft.com/office/drawing/2016/5/9/chartex" xmlns:cx4="http://schemas.microsoft.com/office/drawing/2016/5/10/chartex" xmlns:cx5="http://schemas.microsoft.com/office/drawing/2016/5/11/chartex" xmlns:cx6="http://schemas.microsoft.com/office/drawing/2016/5/12/chartex" xmlns:cx7="http://schemas.microsoft.com/office/drawing/2016/5/13/chartex" xmlns:cx8="http://schemas.microsoft.com/office/drawing/2016/5/14/chartex" xmlns:mc="http://schemas.openxmlformats.org/markup-compatibility/2006" xmlns:aink="http://schemas.microsoft.com/office/drawing/2016/ink" xmlns:am3d="http://schemas.microsoft.com/office/drawing/2017/model3d" xmlns:o="urn:schemas-microsoft-com:office:office" xmlns:r="http://schemas.openxmlformats.org/officeDocument/2006/relationships" xmlns:m="http://schemas.openxmlformats.org/officeDocument/2006/math" xmlns:v="urn:schemas-microsoft-com:vml" xmlns:wp14="http://schemas.microsoft.com/office/word/2010/wordprocessingDrawing" xmlns:wp="http://schemas.openxmlformats.org/drawingml/2006/wordprocessingDrawing" xmlns:w10="urn:schemas-microsoft-com:office:word" xmlns:w="http://schemas.openxmlformats.org/wordprocessingml/2006/main" xmlns:w14="http://schemas.microsoft.com/office/word/2010/wordml" xmlns:w15="http://schemas.microsoft.com/office/word/2012/wordml" xmlns:w16cid="http://schemas.microsoft.com/office/word/2016/wordml/cid" xmlns:w16se="http://schemas.microsoft.com/office/word/2015/wordml/symex" xmlns:wpg="http://schemas.microsoft.com/office/word/2010/wordprocessingGroup" xmlns:wpi="http://schemas.microsoft.com/office/word/2010/wordprocessingInk" xmlns:wne="http://schemas.microsoft.com/office/word/2006/wordml" xmlns:wps="http://schemas.microsoft.com/office/word/2010/wordprocessingShape" mc:Ignorable="w14 w15 w16se w16cid wp14">
   <w:body>
     <w:tbl>
       <w:tblPr>
@@ -140,6 +140,7 @@
                 <w:sz w:val="20"/>
               </w:rPr>
             </w:pPr>
+            <w:proofErr w:type="spellStart"/>
             <w:r>
               <w:rPr>
                 <w:rFonts w:ascii="Courier New" w:hAnsi="Courier New" w:cs="Courier New"/>
@@ -148,6 +149,7 @@
               </w:rPr>
               <w:t>Instr</w:t>
             </w:r>
+            <w:proofErr w:type="spellEnd"/>
           </w:p>
         </w:tc>
         <w:tc>
@@ -200,6 +202,7 @@
                 <w:sz w:val="20"/>
               </w:rPr>
             </w:pPr>
+            <w:proofErr w:type="spellStart"/>
             <w:r>
               <w:rPr>
                 <w:rFonts w:ascii="Courier New" w:hAnsi="Courier New" w:cs="Courier New"/>
@@ -208,6 +211,7 @@
               </w:rPr>
               <w:t>SrcA</w:t>
             </w:r>
+            <w:proofErr w:type="spellEnd"/>
           </w:p>
         </w:tc>
         <w:tc>
@@ -230,6 +234,7 @@
                 <w:sz w:val="20"/>
               </w:rPr>
             </w:pPr>
+            <w:proofErr w:type="spellStart"/>
             <w:r>
               <w:rPr>
                 <w:rFonts w:ascii="Courier New" w:hAnsi="Courier New" w:cs="Courier New"/>
@@ -238,6 +243,7 @@
               </w:rPr>
               <w:t>SrcB</w:t>
             </w:r>
+            <w:proofErr w:type="spellEnd"/>
           </w:p>
         </w:tc>
         <w:tc>
@@ -337,6 +343,7 @@
                 <w:sz w:val="20"/>
               </w:rPr>
             </w:pPr>
+            <w:proofErr w:type="spellStart"/>
             <w:r>
               <w:rPr>
                 <w:rFonts w:ascii="Courier New" w:hAnsi="Courier New" w:cs="Courier New"/>
@@ -345,6 +352,7 @@
               </w:rPr>
               <w:t>PCWrite</w:t>
             </w:r>
+            <w:proofErr w:type="spellEnd"/>
           </w:p>
         </w:tc>
         <w:tc>
@@ -368,6 +376,7 @@
                 <w:sz w:val="20"/>
               </w:rPr>
             </w:pPr>
+            <w:proofErr w:type="spellStart"/>
             <w:r>
               <w:rPr>
                 <w:rFonts w:ascii="Courier New" w:hAnsi="Courier New" w:cs="Courier New"/>
@@ -376,6 +385,7 @@
               </w:rPr>
               <w:t>MemWrite</w:t>
             </w:r>
+            <w:proofErr w:type="spellEnd"/>
           </w:p>
         </w:tc>
         <w:tc>
@@ -399,6 +409,7 @@
                 <w:sz w:val="20"/>
               </w:rPr>
             </w:pPr>
+            <w:proofErr w:type="spellStart"/>
             <w:r>
               <w:rPr>
                 <w:rFonts w:ascii="Courier New" w:hAnsi="Courier New" w:cs="Courier New"/>
@@ -407,6 +418,7 @@
               </w:rPr>
               <w:t>IRWrite</w:t>
             </w:r>
+            <w:proofErr w:type="spellEnd"/>
           </w:p>
         </w:tc>
         <w:tc>
@@ -918,13 +930,24 @@
                 <w:sz w:val="20"/>
               </w:rPr>
             </w:pPr>
-            <w:r>
-              <w:rPr>
-                <w:rFonts w:ascii="Courier New" w:hAnsi="Courier New" w:cs="Courier New"/>
-                <w:sz w:val="20"/>
-              </w:rPr>
-              <w:t>addi  20020005</w:t>
-            </w:r>
+            <w:proofErr w:type="spellStart"/>
+            <w:proofErr w:type="gramStart"/>
+            <w:r>
+              <w:rPr>
+                <w:rFonts w:ascii="Courier New" w:hAnsi="Courier New" w:cs="Courier New"/>
+                <w:sz w:val="20"/>
+              </w:rPr>
+              <w:t>addi</w:t>
+            </w:r>
+            <w:proofErr w:type="spellEnd"/>
+            <w:r>
+              <w:rPr>
+                <w:rFonts w:ascii="Courier New" w:hAnsi="Courier New" w:cs="Courier New"/>
+                <w:sz w:val="20"/>
+              </w:rPr>
+              <w:t xml:space="preserve">  20020005</w:t>
+            </w:r>
+            <w:proofErr w:type="gramEnd"/>
           </w:p>
         </w:tc>
         <w:tc>
@@ -1288,13 +1311,24 @@
                 <w:sz w:val="20"/>
               </w:rPr>
             </w:pPr>
-            <w:r>
-              <w:rPr>
-                <w:rFonts w:ascii="Courier New" w:hAnsi="Courier New" w:cs="Courier New"/>
-                <w:sz w:val="20"/>
-              </w:rPr>
-              <w:t>addi  20020005</w:t>
-            </w:r>
+            <w:proofErr w:type="spellStart"/>
+            <w:proofErr w:type="gramStart"/>
+            <w:r>
+              <w:rPr>
+                <w:rFonts w:ascii="Courier New" w:hAnsi="Courier New" w:cs="Courier New"/>
+                <w:sz w:val="20"/>
+              </w:rPr>
+              <w:t>addi</w:t>
+            </w:r>
+            <w:proofErr w:type="spellEnd"/>
+            <w:r>
+              <w:rPr>
+                <w:rFonts w:ascii="Courier New" w:hAnsi="Courier New" w:cs="Courier New"/>
+                <w:sz w:val="20"/>
+              </w:rPr>
+              <w:t xml:space="preserve">  20020005</w:t>
+            </w:r>
+            <w:proofErr w:type="gramEnd"/>
           </w:p>
         </w:tc>
         <w:tc>
@@ -1658,13 +1692,24 @@
                 <w:sz w:val="20"/>
               </w:rPr>
             </w:pPr>
-            <w:r>
-              <w:rPr>
-                <w:rFonts w:ascii="Courier New" w:hAnsi="Courier New" w:cs="Courier New"/>
-                <w:sz w:val="20"/>
-              </w:rPr>
-              <w:t>addi  20020005</w:t>
-            </w:r>
+            <w:proofErr w:type="spellStart"/>
+            <w:proofErr w:type="gramStart"/>
+            <w:r>
+              <w:rPr>
+                <w:rFonts w:ascii="Courier New" w:hAnsi="Courier New" w:cs="Courier New"/>
+                <w:sz w:val="20"/>
+              </w:rPr>
+              <w:t>addi</w:t>
+            </w:r>
+            <w:proofErr w:type="spellEnd"/>
+            <w:r>
+              <w:rPr>
+                <w:rFonts w:ascii="Courier New" w:hAnsi="Courier New" w:cs="Courier New"/>
+                <w:sz w:val="20"/>
+              </w:rPr>
+              <w:t xml:space="preserve">  20020005</w:t>
+            </w:r>
+            <w:proofErr w:type="gramEnd"/>
           </w:p>
         </w:tc>
         <w:tc>
@@ -2028,13 +2073,24 @@
                 <w:sz w:val="20"/>
               </w:rPr>
             </w:pPr>
-            <w:r>
-              <w:rPr>
-                <w:rFonts w:ascii="Courier New" w:hAnsi="Courier New" w:cs="Courier New"/>
-                <w:sz w:val="20"/>
-              </w:rPr>
-              <w:t>addi  20020005</w:t>
-            </w:r>
+            <w:proofErr w:type="spellStart"/>
+            <w:proofErr w:type="gramStart"/>
+            <w:r>
+              <w:rPr>
+                <w:rFonts w:ascii="Courier New" w:hAnsi="Courier New" w:cs="Courier New"/>
+                <w:sz w:val="20"/>
+              </w:rPr>
+              <w:t>addi</w:t>
+            </w:r>
+            <w:proofErr w:type="spellEnd"/>
+            <w:r>
+              <w:rPr>
+                <w:rFonts w:ascii="Courier New" w:hAnsi="Courier New" w:cs="Courier New"/>
+                <w:sz w:val="20"/>
+              </w:rPr>
+              <w:t xml:space="preserve">  20020005</w:t>
+            </w:r>
+            <w:proofErr w:type="gramEnd"/>
           </w:p>
         </w:tc>
         <w:tc>
@@ -2398,12 +2454,30 @@
                 <w:sz w:val="20"/>
               </w:rPr>
             </w:pPr>
-            <w:r>
-              <w:rPr>
-                <w:rFonts w:ascii="Courier New" w:hAnsi="Courier New" w:cs="Courier New"/>
-                <w:sz w:val="20"/>
-              </w:rPr>
-              <w:t>addi  2003000c</w:t>
+            <w:proofErr w:type="spellStart"/>
+            <w:proofErr w:type="gramStart"/>
+            <w:r>
+              <w:rPr>
+                <w:rFonts w:ascii="Courier New" w:hAnsi="Courier New" w:cs="Courier New"/>
+                <w:sz w:val="20"/>
+              </w:rPr>
+              <w:t>addi</w:t>
+            </w:r>
+            <w:proofErr w:type="spellEnd"/>
+            <w:r>
+              <w:rPr>
+                <w:rFonts w:ascii="Courier New" w:hAnsi="Courier New" w:cs="Courier New"/>
+                <w:sz w:val="20"/>
+              </w:rPr>
+              <w:t xml:space="preserve">  2003000</w:t>
+            </w:r>
+            <w:proofErr w:type="gramEnd"/>
+            <w:r>
+              <w:rPr>
+                <w:rFonts w:ascii="Courier New" w:hAnsi="Courier New" w:cs="Courier New"/>
+                <w:sz w:val="20"/>
+              </w:rPr>
+              <w:t>c</w:t>
             </w:r>
           </w:p>
         </w:tc>
@@ -2766,12 +2840,30 @@
                 <w:sz w:val="20"/>
               </w:rPr>
             </w:pPr>
-            <w:r>
-              <w:rPr>
-                <w:rFonts w:ascii="Courier New" w:hAnsi="Courier New" w:cs="Courier New"/>
-                <w:sz w:val="20"/>
-              </w:rPr>
-              <w:t>addi  2003000c</w:t>
+            <w:proofErr w:type="spellStart"/>
+            <w:proofErr w:type="gramStart"/>
+            <w:r>
+              <w:rPr>
+                <w:rFonts w:ascii="Courier New" w:hAnsi="Courier New" w:cs="Courier New"/>
+                <w:sz w:val="20"/>
+              </w:rPr>
+              <w:t>addi</w:t>
+            </w:r>
+            <w:proofErr w:type="spellEnd"/>
+            <w:r>
+              <w:rPr>
+                <w:rFonts w:ascii="Courier New" w:hAnsi="Courier New" w:cs="Courier New"/>
+                <w:sz w:val="20"/>
+              </w:rPr>
+              <w:t xml:space="preserve">  2003000</w:t>
+            </w:r>
+            <w:proofErr w:type="gramEnd"/>
+            <w:r>
+              <w:rPr>
+                <w:rFonts w:ascii="Courier New" w:hAnsi="Courier New" w:cs="Courier New"/>
+                <w:sz w:val="20"/>
+              </w:rPr>
+              <w:t>c</w:t>
             </w:r>
           </w:p>
         </w:tc>
@@ -3134,12 +3226,30 @@
                 <w:sz w:val="20"/>
               </w:rPr>
             </w:pPr>
-            <w:r>
-              <w:rPr>
-                <w:rFonts w:ascii="Courier New" w:hAnsi="Courier New" w:cs="Courier New"/>
-                <w:sz w:val="20"/>
-              </w:rPr>
-              <w:t>addi  2003000c</w:t>
+            <w:proofErr w:type="spellStart"/>
+            <w:proofErr w:type="gramStart"/>
+            <w:r>
+              <w:rPr>
+                <w:rFonts w:ascii="Courier New" w:hAnsi="Courier New" w:cs="Courier New"/>
+                <w:sz w:val="20"/>
+              </w:rPr>
+              <w:t>addi</w:t>
+            </w:r>
+            <w:proofErr w:type="spellEnd"/>
+            <w:r>
+              <w:rPr>
+                <w:rFonts w:ascii="Courier New" w:hAnsi="Courier New" w:cs="Courier New"/>
+                <w:sz w:val="20"/>
+              </w:rPr>
+              <w:t xml:space="preserve">  2003000</w:t>
+            </w:r>
+            <w:proofErr w:type="gramEnd"/>
+            <w:r>
+              <w:rPr>
+                <w:rFonts w:ascii="Courier New" w:hAnsi="Courier New" w:cs="Courier New"/>
+                <w:sz w:val="20"/>
+              </w:rPr>
+              <w:t>c</w:t>
             </w:r>
           </w:p>
         </w:tc>
@@ -3502,12 +3612,30 @@
                 <w:sz w:val="20"/>
               </w:rPr>
             </w:pPr>
-            <w:r>
-              <w:rPr>
-                <w:rFonts w:ascii="Courier New" w:hAnsi="Courier New" w:cs="Courier New"/>
-                <w:sz w:val="20"/>
-              </w:rPr>
-              <w:t xml:space="preserve">addi  2003000c </w:t>
+            <w:proofErr w:type="spellStart"/>
+            <w:proofErr w:type="gramStart"/>
+            <w:r>
+              <w:rPr>
+                <w:rFonts w:ascii="Courier New" w:hAnsi="Courier New" w:cs="Courier New"/>
+                <w:sz w:val="20"/>
+              </w:rPr>
+              <w:t>addi</w:t>
+            </w:r>
+            <w:proofErr w:type="spellEnd"/>
+            <w:r>
+              <w:rPr>
+                <w:rFonts w:ascii="Courier New" w:hAnsi="Courier New" w:cs="Courier New"/>
+                <w:sz w:val="20"/>
+              </w:rPr>
+              <w:t xml:space="preserve">  2003000</w:t>
+            </w:r>
+            <w:proofErr w:type="gramEnd"/>
+            <w:r>
+              <w:rPr>
+                <w:rFonts w:ascii="Courier New" w:hAnsi="Courier New" w:cs="Courier New"/>
+                <w:sz w:val="20"/>
+              </w:rPr>
+              <w:t xml:space="preserve">c </w:t>
             </w:r>
           </w:p>
         </w:tc>
@@ -3868,12 +3996,30 @@
                 <w:sz w:val="20"/>
               </w:rPr>
             </w:pPr>
-            <w:r>
-              <w:rPr>
-                <w:rFonts w:ascii="Courier New" w:hAnsi="Courier New" w:cs="Courier New"/>
-                <w:sz w:val="20"/>
-              </w:rPr>
-              <w:t>addi  2067fff7</w:t>
+            <w:proofErr w:type="spellStart"/>
+            <w:proofErr w:type="gramStart"/>
+            <w:r>
+              <w:rPr>
+                <w:rFonts w:ascii="Courier New" w:hAnsi="Courier New" w:cs="Courier New"/>
+                <w:sz w:val="20"/>
+              </w:rPr>
+              <w:t>addi</w:t>
+            </w:r>
+            <w:proofErr w:type="spellEnd"/>
+            <w:r>
+              <w:rPr>
+                <w:rFonts w:ascii="Courier New" w:hAnsi="Courier New" w:cs="Courier New"/>
+                <w:sz w:val="20"/>
+              </w:rPr>
+              <w:t xml:space="preserve">  2067</w:t>
+            </w:r>
+            <w:proofErr w:type="gramEnd"/>
+            <w:r>
+              <w:rPr>
+                <w:rFonts w:ascii="Courier New" w:hAnsi="Courier New" w:cs="Courier New"/>
+                <w:sz w:val="20"/>
+              </w:rPr>
+              <w:t>fff7</w:t>
             </w:r>
           </w:p>
         </w:tc>
@@ -4232,19 +4378,30 @@
                 <w:sz w:val="20"/>
               </w:rPr>
             </w:pPr>
-            <w:r>
-              <w:rPr>
-                <w:rFonts w:ascii="Courier New" w:hAnsi="Courier New" w:cs="Courier New"/>
-                <w:sz w:val="20"/>
-              </w:rPr>
-              <w:t xml:space="preserve">addi  </w:t>
-            </w:r>
-            <w:r>
-              <w:rPr>
-                <w:rFonts w:ascii="Courier New" w:hAnsi="Courier New" w:cs="Courier New"/>
-                <w:sz w:val="20"/>
-              </w:rPr>
-              <w:t>2067fff7</w:t>
+            <w:proofErr w:type="spellStart"/>
+            <w:proofErr w:type="gramStart"/>
+            <w:r>
+              <w:rPr>
+                <w:rFonts w:ascii="Courier New" w:hAnsi="Courier New" w:cs="Courier New"/>
+                <w:sz w:val="20"/>
+              </w:rPr>
+              <w:t>addi</w:t>
+            </w:r>
+            <w:proofErr w:type="spellEnd"/>
+            <w:r>
+              <w:rPr>
+                <w:rFonts w:ascii="Courier New" w:hAnsi="Courier New" w:cs="Courier New"/>
+                <w:sz w:val="20"/>
+              </w:rPr>
+              <w:t xml:space="preserve">  2067</w:t>
+            </w:r>
+            <w:proofErr w:type="gramEnd"/>
+            <w:r>
+              <w:rPr>
+                <w:rFonts w:ascii="Courier New" w:hAnsi="Courier New" w:cs="Courier New"/>
+                <w:sz w:val="20"/>
+              </w:rPr>
+              <w:t>fff7</w:t>
             </w:r>
           </w:p>
         </w:tc>
@@ -4603,19 +4760,30 @@
                 <w:sz w:val="20"/>
               </w:rPr>
             </w:pPr>
-            <w:r>
-              <w:rPr>
-                <w:rFonts w:ascii="Courier New" w:hAnsi="Courier New" w:cs="Courier New"/>
-                <w:sz w:val="20"/>
-              </w:rPr>
-              <w:t xml:space="preserve">addi  </w:t>
-            </w:r>
-            <w:r>
-              <w:rPr>
-                <w:rFonts w:ascii="Courier New" w:hAnsi="Courier New" w:cs="Courier New"/>
-                <w:sz w:val="20"/>
-              </w:rPr>
-              <w:t>2067fff7</w:t>
+            <w:proofErr w:type="spellStart"/>
+            <w:proofErr w:type="gramStart"/>
+            <w:r>
+              <w:rPr>
+                <w:rFonts w:ascii="Courier New" w:hAnsi="Courier New" w:cs="Courier New"/>
+                <w:sz w:val="20"/>
+              </w:rPr>
+              <w:t>addi</w:t>
+            </w:r>
+            <w:proofErr w:type="spellEnd"/>
+            <w:r>
+              <w:rPr>
+                <w:rFonts w:ascii="Courier New" w:hAnsi="Courier New" w:cs="Courier New"/>
+                <w:sz w:val="20"/>
+              </w:rPr>
+              <w:t xml:space="preserve">  2067</w:t>
+            </w:r>
+            <w:proofErr w:type="gramEnd"/>
+            <w:r>
+              <w:rPr>
+                <w:rFonts w:ascii="Courier New" w:hAnsi="Courier New" w:cs="Courier New"/>
+                <w:sz w:val="20"/>
+              </w:rPr>
+              <w:t>fff7</w:t>
             </w:r>
           </w:p>
         </w:tc>
@@ -4974,19 +5142,30 @@
                 <w:sz w:val="20"/>
               </w:rPr>
             </w:pPr>
-            <w:r>
-              <w:rPr>
-                <w:rFonts w:ascii="Courier New" w:hAnsi="Courier New" w:cs="Courier New"/>
-                <w:sz w:val="20"/>
-              </w:rPr>
-              <w:t xml:space="preserve">addi  </w:t>
-            </w:r>
-            <w:r>
-              <w:rPr>
-                <w:rFonts w:ascii="Courier New" w:hAnsi="Courier New" w:cs="Courier New"/>
-                <w:sz w:val="20"/>
-              </w:rPr>
-              <w:t>2067fff7</w:t>
+            <w:proofErr w:type="spellStart"/>
+            <w:proofErr w:type="gramStart"/>
+            <w:r>
+              <w:rPr>
+                <w:rFonts w:ascii="Courier New" w:hAnsi="Courier New" w:cs="Courier New"/>
+                <w:sz w:val="20"/>
+              </w:rPr>
+              <w:t>addi</w:t>
+            </w:r>
+            <w:proofErr w:type="spellEnd"/>
+            <w:r>
+              <w:rPr>
+                <w:rFonts w:ascii="Courier New" w:hAnsi="Courier New" w:cs="Courier New"/>
+                <w:sz w:val="20"/>
+              </w:rPr>
+              <w:t xml:space="preserve">  2067</w:t>
+            </w:r>
+            <w:proofErr w:type="gramEnd"/>
+            <w:r>
+              <w:rPr>
+                <w:rFonts w:ascii="Courier New" w:hAnsi="Courier New" w:cs="Courier New"/>
+                <w:sz w:val="20"/>
+              </w:rPr>
+              <w:t>fff7</w:t>
             </w:r>
           </w:p>
         </w:tc>
@@ -9754,12 +9933,21 @@
                 <w:sz w:val="20"/>
               </w:rPr>
             </w:pPr>
-            <w:r>
-              <w:rPr>
-                <w:rFonts w:ascii="Courier New" w:hAnsi="Courier New" w:cs="Courier New"/>
-                <w:sz w:val="20"/>
-              </w:rPr>
-              <w:t>beq   10a7000a</w:t>
+            <w:proofErr w:type="spellStart"/>
+            <w:r>
+              <w:rPr>
+                <w:rFonts w:ascii="Courier New" w:hAnsi="Courier New" w:cs="Courier New"/>
+                <w:sz w:val="20"/>
+              </w:rPr>
+              <w:t>beq</w:t>
+            </w:r>
+            <w:proofErr w:type="spellEnd"/>
+            <w:r>
+              <w:rPr>
+                <w:rFonts w:ascii="Courier New" w:hAnsi="Courier New" w:cs="Courier New"/>
+                <w:sz w:val="20"/>
+              </w:rPr>
+              <w:t xml:space="preserve">   10a7000a</w:t>
             </w:r>
           </w:p>
         </w:tc>
@@ -10122,12 +10310,21 @@
                 <w:sz w:val="20"/>
               </w:rPr>
             </w:pPr>
-            <w:r>
-              <w:rPr>
-                <w:rFonts w:ascii="Courier New" w:hAnsi="Courier New" w:cs="Courier New"/>
-                <w:sz w:val="20"/>
-              </w:rPr>
-              <w:t>beq   10a7000a</w:t>
+            <w:proofErr w:type="spellStart"/>
+            <w:r>
+              <w:rPr>
+                <w:rFonts w:ascii="Courier New" w:hAnsi="Courier New" w:cs="Courier New"/>
+                <w:sz w:val="20"/>
+              </w:rPr>
+              <w:t>beq</w:t>
+            </w:r>
+            <w:proofErr w:type="spellEnd"/>
+            <w:r>
+              <w:rPr>
+                <w:rFonts w:ascii="Courier New" w:hAnsi="Courier New" w:cs="Courier New"/>
+                <w:sz w:val="20"/>
+              </w:rPr>
+              <w:t xml:space="preserve">   10a7000a</w:t>
             </w:r>
           </w:p>
         </w:tc>
@@ -10381,8 +10578,10 @@
                 <w:rFonts w:ascii="Courier New" w:hAnsi="Courier New" w:cs="Courier New"/>
                 <w:sz w:val="20"/>
               </w:rPr>
-              <w:t>0</w:t>
-            </w:r>
+              <w:t>1</w:t>
+            </w:r>
+            <w:bookmarkStart w:id="0" w:name="_GoBack"/>
+            <w:bookmarkEnd w:id="0"/>
           </w:p>
         </w:tc>
       </w:tr>
@@ -10490,12 +10689,21 @@
                 <w:sz w:val="20"/>
               </w:rPr>
             </w:pPr>
-            <w:r>
-              <w:rPr>
-                <w:rFonts w:ascii="Courier New" w:hAnsi="Courier New" w:cs="Courier New"/>
-                <w:sz w:val="20"/>
-              </w:rPr>
-              <w:t>beq   10a7000a</w:t>
+            <w:proofErr w:type="spellStart"/>
+            <w:r>
+              <w:rPr>
+                <w:rFonts w:ascii="Courier New" w:hAnsi="Courier New" w:cs="Courier New"/>
+                <w:sz w:val="20"/>
+              </w:rPr>
+              <w:t>beq</w:t>
+            </w:r>
+            <w:proofErr w:type="spellEnd"/>
+            <w:r>
+              <w:rPr>
+                <w:rFonts w:ascii="Courier New" w:hAnsi="Courier New" w:cs="Courier New"/>
+                <w:sz w:val="20"/>
+              </w:rPr>
+              <w:t xml:space="preserve">   10a7000a</w:t>
             </w:r>
           </w:p>
         </w:tc>
@@ -10858,12 +11066,21 @@
                 <w:sz w:val="20"/>
               </w:rPr>
             </w:pPr>
-            <w:r>
-              <w:rPr>
-                <w:rFonts w:ascii="Courier New" w:hAnsi="Courier New" w:cs="Courier New"/>
-                <w:sz w:val="20"/>
-              </w:rPr>
-              <w:t>slt   0064202a</w:t>
+            <w:proofErr w:type="spellStart"/>
+            <w:r>
+              <w:rPr>
+                <w:rFonts w:ascii="Courier New" w:hAnsi="Courier New" w:cs="Courier New"/>
+                <w:sz w:val="20"/>
+              </w:rPr>
+              <w:t>slt</w:t>
+            </w:r>
+            <w:proofErr w:type="spellEnd"/>
+            <w:r>
+              <w:rPr>
+                <w:rFonts w:ascii="Courier New" w:hAnsi="Courier New" w:cs="Courier New"/>
+                <w:sz w:val="20"/>
+              </w:rPr>
+              <w:t xml:space="preserve">   0064202a</w:t>
             </w:r>
           </w:p>
         </w:tc>
@@ -11226,12 +11443,21 @@
                 <w:sz w:val="20"/>
               </w:rPr>
             </w:pPr>
-            <w:r>
-              <w:rPr>
-                <w:rFonts w:ascii="Courier New" w:hAnsi="Courier New" w:cs="Courier New"/>
-                <w:sz w:val="20"/>
-              </w:rPr>
-              <w:t>slt   0064202a</w:t>
+            <w:proofErr w:type="spellStart"/>
+            <w:r>
+              <w:rPr>
+                <w:rFonts w:ascii="Courier New" w:hAnsi="Courier New" w:cs="Courier New"/>
+                <w:sz w:val="20"/>
+              </w:rPr>
+              <w:t>slt</w:t>
+            </w:r>
+            <w:proofErr w:type="spellEnd"/>
+            <w:r>
+              <w:rPr>
+                <w:rFonts w:ascii="Courier New" w:hAnsi="Courier New" w:cs="Courier New"/>
+                <w:sz w:val="20"/>
+              </w:rPr>
+              <w:t xml:space="preserve">   0064202a</w:t>
             </w:r>
           </w:p>
         </w:tc>
@@ -11596,12 +11822,21 @@
                 <w:sz w:val="20"/>
               </w:rPr>
             </w:pPr>
-            <w:r>
-              <w:rPr>
-                <w:rFonts w:ascii="Courier New" w:hAnsi="Courier New" w:cs="Courier New"/>
-                <w:sz w:val="20"/>
-              </w:rPr>
-              <w:t>slt   0064202a</w:t>
+            <w:proofErr w:type="spellStart"/>
+            <w:r>
+              <w:rPr>
+                <w:rFonts w:ascii="Courier New" w:hAnsi="Courier New" w:cs="Courier New"/>
+                <w:sz w:val="20"/>
+              </w:rPr>
+              <w:t>slt</w:t>
+            </w:r>
+            <w:proofErr w:type="spellEnd"/>
+            <w:r>
+              <w:rPr>
+                <w:rFonts w:ascii="Courier New" w:hAnsi="Courier New" w:cs="Courier New"/>
+                <w:sz w:val="20"/>
+              </w:rPr>
+              <w:t xml:space="preserve">   0064202a</w:t>
             </w:r>
           </w:p>
         </w:tc>
@@ -11964,12 +12199,21 @@
                 <w:sz w:val="20"/>
               </w:rPr>
             </w:pPr>
-            <w:r>
-              <w:rPr>
-                <w:rFonts w:ascii="Courier New" w:hAnsi="Courier New" w:cs="Courier New"/>
-                <w:sz w:val="20"/>
-              </w:rPr>
-              <w:t>slt   0064202a</w:t>
+            <w:proofErr w:type="spellStart"/>
+            <w:r>
+              <w:rPr>
+                <w:rFonts w:ascii="Courier New" w:hAnsi="Courier New" w:cs="Courier New"/>
+                <w:sz w:val="20"/>
+              </w:rPr>
+              <w:t>slt</w:t>
+            </w:r>
+            <w:proofErr w:type="spellEnd"/>
+            <w:r>
+              <w:rPr>
+                <w:rFonts w:ascii="Courier New" w:hAnsi="Courier New" w:cs="Courier New"/>
+                <w:sz w:val="20"/>
+              </w:rPr>
+              <w:t xml:space="preserve">   0064202a</w:t>
             </w:r>
           </w:p>
         </w:tc>
@@ -12332,12 +12576,21 @@
                 <w:sz w:val="20"/>
               </w:rPr>
             </w:pPr>
-            <w:r>
-              <w:rPr>
-                <w:rFonts w:ascii="Courier New" w:hAnsi="Courier New" w:cs="Courier New"/>
-                <w:sz w:val="20"/>
-              </w:rPr>
-              <w:t>beq   10800001</w:t>
+            <w:proofErr w:type="spellStart"/>
+            <w:r>
+              <w:rPr>
+                <w:rFonts w:ascii="Courier New" w:hAnsi="Courier New" w:cs="Courier New"/>
+                <w:sz w:val="20"/>
+              </w:rPr>
+              <w:t>beq</w:t>
+            </w:r>
+            <w:proofErr w:type="spellEnd"/>
+            <w:r>
+              <w:rPr>
+                <w:rFonts w:ascii="Courier New" w:hAnsi="Courier New" w:cs="Courier New"/>
+                <w:sz w:val="20"/>
+              </w:rPr>
+              <w:t xml:space="preserve">   10800001</w:t>
             </w:r>
           </w:p>
         </w:tc>
@@ -12421,7 +12674,7 @@
                 <w:rFonts w:ascii="Courier New" w:hAnsi="Courier New" w:cs="Courier New"/>
                 <w:sz w:val="20"/>
               </w:rPr>
-              <w:t>x</w:t>
+              <w:t>04</w:t>
             </w:r>
           </w:p>
         </w:tc>
@@ -12449,7 +12702,7 @@
                 <w:rFonts w:ascii="Courier New" w:hAnsi="Courier New" w:cs="Courier New"/>
                 <w:sz w:val="20"/>
               </w:rPr>
-              <w:t>x</w:t>
+              <w:t>28</w:t>
             </w:r>
           </w:p>
         </w:tc>
@@ -12700,12 +12953,21 @@
                 <w:sz w:val="20"/>
               </w:rPr>
             </w:pPr>
-            <w:r>
-              <w:rPr>
-                <w:rFonts w:ascii="Courier New" w:hAnsi="Courier New" w:cs="Courier New"/>
-                <w:sz w:val="20"/>
-              </w:rPr>
-              <w:t>beq   10800001</w:t>
+            <w:proofErr w:type="spellStart"/>
+            <w:r>
+              <w:rPr>
+                <w:rFonts w:ascii="Courier New" w:hAnsi="Courier New" w:cs="Courier New"/>
+                <w:sz w:val="20"/>
+              </w:rPr>
+              <w:t>beq</w:t>
+            </w:r>
+            <w:proofErr w:type="spellEnd"/>
+            <w:r>
+              <w:rPr>
+                <w:rFonts w:ascii="Courier New" w:hAnsi="Courier New" w:cs="Courier New"/>
+                <w:sz w:val="20"/>
+              </w:rPr>
+              <w:t xml:space="preserve">   10800001</w:t>
             </w:r>
           </w:p>
         </w:tc>
@@ -13070,12 +13332,21 @@
                 <w:sz w:val="20"/>
               </w:rPr>
             </w:pPr>
-            <w:r>
-              <w:rPr>
-                <w:rFonts w:ascii="Courier New" w:hAnsi="Courier New" w:cs="Courier New"/>
-                <w:sz w:val="20"/>
-              </w:rPr>
-              <w:t>beq   10800001</w:t>
+            <w:proofErr w:type="spellStart"/>
+            <w:r>
+              <w:rPr>
+                <w:rFonts w:ascii="Courier New" w:hAnsi="Courier New" w:cs="Courier New"/>
+                <w:sz w:val="20"/>
+              </w:rPr>
+              <w:t>beq</w:t>
+            </w:r>
+            <w:proofErr w:type="spellEnd"/>
+            <w:r>
+              <w:rPr>
+                <w:rFonts w:ascii="Courier New" w:hAnsi="Courier New" w:cs="Courier New"/>
+                <w:sz w:val="20"/>
+              </w:rPr>
+              <w:t xml:space="preserve">   10800001</w:t>
             </w:r>
           </w:p>
         </w:tc>
@@ -13131,7 +13402,14 @@
                 <w:rFonts w:ascii="Courier New" w:hAnsi="Courier New" w:cs="Courier New"/>
                 <w:sz w:val="20"/>
               </w:rPr>
-              <w:t>24</w:t>
+              <w:t>2</w:t>
+            </w:r>
+            <w:r>
+              <w:rPr>
+                <w:rFonts w:ascii="Courier New" w:hAnsi="Courier New" w:cs="Courier New"/>
+                <w:sz w:val="20"/>
+              </w:rPr>
+              <w:t>8</w:t>
             </w:r>
           </w:p>
         </w:tc>
@@ -13159,7 +13437,14 @@
                 <w:rFonts w:ascii="Courier New" w:hAnsi="Courier New" w:cs="Courier New"/>
                 <w:sz w:val="20"/>
               </w:rPr>
-              <w:t>08</w:t>
+              <w:t>0</w:t>
+            </w:r>
+            <w:r>
+              <w:rPr>
+                <w:rFonts w:ascii="Courier New" w:hAnsi="Courier New" w:cs="Courier New"/>
+                <w:sz w:val="20"/>
+              </w:rPr>
+              <w:t>4</w:t>
             </w:r>
           </w:p>
         </w:tc>
@@ -13445,12 +13730,21 @@
                 <w:sz w:val="20"/>
               </w:rPr>
             </w:pPr>
-            <w:r>
-              <w:rPr>
-                <w:rFonts w:ascii="Courier New" w:hAnsi="Courier New" w:cs="Courier New"/>
-                <w:sz w:val="20"/>
-              </w:rPr>
-              <w:t>slt   00e2202a</w:t>
+            <w:proofErr w:type="spellStart"/>
+            <w:r>
+              <w:rPr>
+                <w:rFonts w:ascii="Courier New" w:hAnsi="Courier New" w:cs="Courier New"/>
+                <w:sz w:val="20"/>
+              </w:rPr>
+              <w:t>slt</w:t>
+            </w:r>
+            <w:proofErr w:type="spellEnd"/>
+            <w:r>
+              <w:rPr>
+                <w:rFonts w:ascii="Courier New" w:hAnsi="Courier New" w:cs="Courier New"/>
+                <w:sz w:val="20"/>
+              </w:rPr>
+              <w:t xml:space="preserve">   00e2202a</w:t>
             </w:r>
           </w:p>
         </w:tc>
@@ -13820,12 +14114,21 @@
                 <w:sz w:val="20"/>
               </w:rPr>
             </w:pPr>
-            <w:r>
-              <w:rPr>
-                <w:rFonts w:ascii="Courier New" w:hAnsi="Courier New" w:cs="Courier New"/>
-                <w:sz w:val="20"/>
-              </w:rPr>
-              <w:t>slt   00e2202a</w:t>
+            <w:proofErr w:type="spellStart"/>
+            <w:r>
+              <w:rPr>
+                <w:rFonts w:ascii="Courier New" w:hAnsi="Courier New" w:cs="Courier New"/>
+                <w:sz w:val="20"/>
+              </w:rPr>
+              <w:t>slt</w:t>
+            </w:r>
+            <w:proofErr w:type="spellEnd"/>
+            <w:r>
+              <w:rPr>
+                <w:rFonts w:ascii="Courier New" w:hAnsi="Courier New" w:cs="Courier New"/>
+                <w:sz w:val="20"/>
+              </w:rPr>
+              <w:t xml:space="preserve">   00e2202a</w:t>
             </w:r>
           </w:p>
         </w:tc>
@@ -14193,12 +14496,21 @@
                 <w:sz w:val="20"/>
               </w:rPr>
             </w:pPr>
-            <w:r>
-              <w:rPr>
-                <w:rFonts w:ascii="Courier New" w:hAnsi="Courier New" w:cs="Courier New"/>
-                <w:sz w:val="20"/>
-              </w:rPr>
-              <w:t>slt   00e2202a</w:t>
+            <w:proofErr w:type="spellStart"/>
+            <w:r>
+              <w:rPr>
+                <w:rFonts w:ascii="Courier New" w:hAnsi="Courier New" w:cs="Courier New"/>
+                <w:sz w:val="20"/>
+              </w:rPr>
+              <w:t>slt</w:t>
+            </w:r>
+            <w:proofErr w:type="spellEnd"/>
+            <w:r>
+              <w:rPr>
+                <w:rFonts w:ascii="Courier New" w:hAnsi="Courier New" w:cs="Courier New"/>
+                <w:sz w:val="20"/>
+              </w:rPr>
+              <w:t xml:space="preserve">   00e2202a</w:t>
             </w:r>
           </w:p>
         </w:tc>
@@ -14566,12 +14878,21 @@
                 <w:sz w:val="20"/>
               </w:rPr>
             </w:pPr>
-            <w:r>
-              <w:rPr>
-                <w:rFonts w:ascii="Courier New" w:hAnsi="Courier New" w:cs="Courier New"/>
-                <w:sz w:val="20"/>
-              </w:rPr>
-              <w:t>slt   00e2202a</w:t>
+            <w:proofErr w:type="spellStart"/>
+            <w:r>
+              <w:rPr>
+                <w:rFonts w:ascii="Courier New" w:hAnsi="Courier New" w:cs="Courier New"/>
+                <w:sz w:val="20"/>
+              </w:rPr>
+              <w:t>slt</w:t>
+            </w:r>
+            <w:proofErr w:type="spellEnd"/>
+            <w:r>
+              <w:rPr>
+                <w:rFonts w:ascii="Courier New" w:hAnsi="Courier New" w:cs="Courier New"/>
+                <w:sz w:val="20"/>
+              </w:rPr>
+              <w:t xml:space="preserve">   00e2202a</w:t>
             </w:r>
           </w:p>
         </w:tc>
@@ -17872,12 +18193,21 @@
                 <w:sz w:val="20"/>
               </w:rPr>
             </w:pPr>
-            <w:r>
-              <w:rPr>
-                <w:rFonts w:ascii="Courier New" w:hAnsi="Courier New" w:cs="Courier New"/>
-                <w:sz w:val="20"/>
-              </w:rPr>
-              <w:t>sw    ac670044</w:t>
+            <w:proofErr w:type="spellStart"/>
+            <w:r>
+              <w:rPr>
+                <w:rFonts w:ascii="Courier New" w:hAnsi="Courier New" w:cs="Courier New"/>
+                <w:sz w:val="20"/>
+              </w:rPr>
+              <w:t>sw</w:t>
+            </w:r>
+            <w:proofErr w:type="spellEnd"/>
+            <w:r>
+              <w:rPr>
+                <w:rFonts w:ascii="Courier New" w:hAnsi="Courier New" w:cs="Courier New"/>
+                <w:sz w:val="20"/>
+              </w:rPr>
+              <w:t xml:space="preserve">    ac670044</w:t>
             </w:r>
           </w:p>
         </w:tc>
@@ -18241,12 +18571,21 @@
                 <w:sz w:val="20"/>
               </w:rPr>
             </w:pPr>
-            <w:r>
-              <w:rPr>
-                <w:rFonts w:ascii="Courier New" w:hAnsi="Courier New" w:cs="Courier New"/>
-                <w:sz w:val="20"/>
-              </w:rPr>
-              <w:t>sw    ac670044</w:t>
+            <w:proofErr w:type="spellStart"/>
+            <w:r>
+              <w:rPr>
+                <w:rFonts w:ascii="Courier New" w:hAnsi="Courier New" w:cs="Courier New"/>
+                <w:sz w:val="20"/>
+              </w:rPr>
+              <w:t>sw</w:t>
+            </w:r>
+            <w:proofErr w:type="spellEnd"/>
+            <w:r>
+              <w:rPr>
+                <w:rFonts w:ascii="Courier New" w:hAnsi="Courier New" w:cs="Courier New"/>
+                <w:sz w:val="20"/>
+              </w:rPr>
+              <w:t xml:space="preserve">    ac670044</w:t>
             </w:r>
           </w:p>
         </w:tc>
@@ -18609,12 +18948,21 @@
                 <w:sz w:val="20"/>
               </w:rPr>
             </w:pPr>
-            <w:r>
-              <w:rPr>
-                <w:rFonts w:ascii="Courier New" w:hAnsi="Courier New" w:cs="Courier New"/>
-                <w:sz w:val="20"/>
-              </w:rPr>
-              <w:t>sw    ac670044</w:t>
+            <w:proofErr w:type="spellStart"/>
+            <w:r>
+              <w:rPr>
+                <w:rFonts w:ascii="Courier New" w:hAnsi="Courier New" w:cs="Courier New"/>
+                <w:sz w:val="20"/>
+              </w:rPr>
+              <w:t>sw</w:t>
+            </w:r>
+            <w:proofErr w:type="spellEnd"/>
+            <w:r>
+              <w:rPr>
+                <w:rFonts w:ascii="Courier New" w:hAnsi="Courier New" w:cs="Courier New"/>
+                <w:sz w:val="20"/>
+              </w:rPr>
+              <w:t xml:space="preserve">    ac670044</w:t>
             </w:r>
           </w:p>
         </w:tc>
@@ -18977,12 +19325,21 @@
                 <w:sz w:val="20"/>
               </w:rPr>
             </w:pPr>
-            <w:r>
-              <w:rPr>
-                <w:rFonts w:ascii="Courier New" w:hAnsi="Courier New" w:cs="Courier New"/>
-                <w:sz w:val="20"/>
-              </w:rPr>
-              <w:t>sw    ac670044</w:t>
+            <w:proofErr w:type="spellStart"/>
+            <w:r>
+              <w:rPr>
+                <w:rFonts w:ascii="Courier New" w:hAnsi="Courier New" w:cs="Courier New"/>
+                <w:sz w:val="20"/>
+              </w:rPr>
+              <w:t>sw</w:t>
+            </w:r>
+            <w:proofErr w:type="spellEnd"/>
+            <w:r>
+              <w:rPr>
+                <w:rFonts w:ascii="Courier New" w:hAnsi="Courier New" w:cs="Courier New"/>
+                <w:sz w:val="20"/>
+              </w:rPr>
+              <w:t xml:space="preserve">    ac670044</w:t>
             </w:r>
           </w:p>
         </w:tc>
@@ -19345,12 +19702,21 @@
                 <w:sz w:val="20"/>
               </w:rPr>
             </w:pPr>
-            <w:r>
-              <w:rPr>
-                <w:rFonts w:ascii="Courier New" w:hAnsi="Courier New" w:cs="Courier New"/>
-                <w:sz w:val="20"/>
-              </w:rPr>
-              <w:t>lw    8c020050</w:t>
+            <w:proofErr w:type="spellStart"/>
+            <w:r>
+              <w:rPr>
+                <w:rFonts w:ascii="Courier New" w:hAnsi="Courier New" w:cs="Courier New"/>
+                <w:sz w:val="20"/>
+              </w:rPr>
+              <w:t>lw</w:t>
+            </w:r>
+            <w:proofErr w:type="spellEnd"/>
+            <w:r>
+              <w:rPr>
+                <w:rFonts w:ascii="Courier New" w:hAnsi="Courier New" w:cs="Courier New"/>
+                <w:sz w:val="20"/>
+              </w:rPr>
+              <w:t xml:space="preserve">    8c020050</w:t>
             </w:r>
           </w:p>
         </w:tc>
@@ -19713,12 +20079,21 @@
                 <w:sz w:val="20"/>
               </w:rPr>
             </w:pPr>
-            <w:r>
-              <w:rPr>
-                <w:rFonts w:ascii="Courier New" w:hAnsi="Courier New" w:cs="Courier New"/>
-                <w:sz w:val="20"/>
-              </w:rPr>
-              <w:t>lw    8c020050</w:t>
+            <w:proofErr w:type="spellStart"/>
+            <w:r>
+              <w:rPr>
+                <w:rFonts w:ascii="Courier New" w:hAnsi="Courier New" w:cs="Courier New"/>
+                <w:sz w:val="20"/>
+              </w:rPr>
+              <w:t>lw</w:t>
+            </w:r>
+            <w:proofErr w:type="spellEnd"/>
+            <w:r>
+              <w:rPr>
+                <w:rFonts w:ascii="Courier New" w:hAnsi="Courier New" w:cs="Courier New"/>
+                <w:sz w:val="20"/>
+              </w:rPr>
+              <w:t xml:space="preserve">    8c020050</w:t>
             </w:r>
           </w:p>
         </w:tc>
@@ -20081,12 +20456,21 @@
                 <w:sz w:val="20"/>
               </w:rPr>
             </w:pPr>
-            <w:r>
-              <w:rPr>
-                <w:rFonts w:ascii="Courier New" w:hAnsi="Courier New" w:cs="Courier New"/>
-                <w:sz w:val="20"/>
-              </w:rPr>
-              <w:t>lw    8c020050</w:t>
+            <w:proofErr w:type="spellStart"/>
+            <w:r>
+              <w:rPr>
+                <w:rFonts w:ascii="Courier New" w:hAnsi="Courier New" w:cs="Courier New"/>
+                <w:sz w:val="20"/>
+              </w:rPr>
+              <w:t>lw</w:t>
+            </w:r>
+            <w:proofErr w:type="spellEnd"/>
+            <w:r>
+              <w:rPr>
+                <w:rFonts w:ascii="Courier New" w:hAnsi="Courier New" w:cs="Courier New"/>
+                <w:sz w:val="20"/>
+              </w:rPr>
+              <w:t xml:space="preserve">    8c020050</w:t>
             </w:r>
           </w:p>
         </w:tc>
@@ -20449,12 +20833,21 @@
                 <w:sz w:val="20"/>
               </w:rPr>
             </w:pPr>
-            <w:r>
-              <w:rPr>
-                <w:rFonts w:ascii="Courier New" w:hAnsi="Courier New" w:cs="Courier New"/>
-                <w:sz w:val="20"/>
-              </w:rPr>
-              <w:t>lw    8c020050</w:t>
+            <w:proofErr w:type="spellStart"/>
+            <w:r>
+              <w:rPr>
+                <w:rFonts w:ascii="Courier New" w:hAnsi="Courier New" w:cs="Courier New"/>
+                <w:sz w:val="20"/>
+              </w:rPr>
+              <w:t>lw</w:t>
+            </w:r>
+            <w:proofErr w:type="spellEnd"/>
+            <w:r>
+              <w:rPr>
+                <w:rFonts w:ascii="Courier New" w:hAnsi="Courier New" w:cs="Courier New"/>
+                <w:sz w:val="20"/>
+              </w:rPr>
+              <w:t xml:space="preserve">    8c020050</w:t>
             </w:r>
           </w:p>
         </w:tc>
@@ -20817,12 +21210,21 @@
                 <w:sz w:val="20"/>
               </w:rPr>
             </w:pPr>
-            <w:r>
-              <w:rPr>
-                <w:rFonts w:ascii="Courier New" w:hAnsi="Courier New" w:cs="Courier New"/>
-                <w:sz w:val="20"/>
-              </w:rPr>
-              <w:t>lw    8c020050</w:t>
+            <w:proofErr w:type="spellStart"/>
+            <w:r>
+              <w:rPr>
+                <w:rFonts w:ascii="Courier New" w:hAnsi="Courier New" w:cs="Courier New"/>
+                <w:sz w:val="20"/>
+              </w:rPr>
+              <w:t>lw</w:t>
+            </w:r>
+            <w:proofErr w:type="spellEnd"/>
+            <w:r>
+              <w:rPr>
+                <w:rFonts w:ascii="Courier New" w:hAnsi="Courier New" w:cs="Courier New"/>
+                <w:sz w:val="20"/>
+              </w:rPr>
+              <w:t xml:space="preserve">    8c020050</w:t>
             </w:r>
           </w:p>
         </w:tc>
@@ -22303,12 +22705,21 @@
                 <w:sz w:val="20"/>
               </w:rPr>
             </w:pPr>
-            <w:r>
-              <w:rPr>
-                <w:rFonts w:ascii="Courier New" w:hAnsi="Courier New" w:cs="Courier New"/>
-                <w:sz w:val="20"/>
-              </w:rPr>
-              <w:t>sw    ac020054</w:t>
+            <w:proofErr w:type="spellStart"/>
+            <w:r>
+              <w:rPr>
+                <w:rFonts w:ascii="Courier New" w:hAnsi="Courier New" w:cs="Courier New"/>
+                <w:sz w:val="20"/>
+              </w:rPr>
+              <w:t>sw</w:t>
+            </w:r>
+            <w:proofErr w:type="spellEnd"/>
+            <w:r>
+              <w:rPr>
+                <w:rFonts w:ascii="Courier New" w:hAnsi="Courier New" w:cs="Courier New"/>
+                <w:sz w:val="20"/>
+              </w:rPr>
+              <w:t xml:space="preserve">    ac020054</w:t>
             </w:r>
           </w:p>
         </w:tc>
@@ -22671,12 +23082,21 @@
                 <w:sz w:val="20"/>
               </w:rPr>
             </w:pPr>
-            <w:r>
-              <w:rPr>
-                <w:rFonts w:ascii="Courier New" w:hAnsi="Courier New" w:cs="Courier New"/>
-                <w:sz w:val="20"/>
-              </w:rPr>
-              <w:t>sw    ac020054</w:t>
+            <w:proofErr w:type="spellStart"/>
+            <w:r>
+              <w:rPr>
+                <w:rFonts w:ascii="Courier New" w:hAnsi="Courier New" w:cs="Courier New"/>
+                <w:sz w:val="20"/>
+              </w:rPr>
+              <w:t>sw</w:t>
+            </w:r>
+            <w:proofErr w:type="spellEnd"/>
+            <w:r>
+              <w:rPr>
+                <w:rFonts w:ascii="Courier New" w:hAnsi="Courier New" w:cs="Courier New"/>
+                <w:sz w:val="20"/>
+              </w:rPr>
+              <w:t xml:space="preserve">    ac020054</w:t>
             </w:r>
           </w:p>
         </w:tc>
@@ -23039,12 +23459,21 @@
                 <w:sz w:val="20"/>
               </w:rPr>
             </w:pPr>
-            <w:r>
-              <w:rPr>
-                <w:rFonts w:ascii="Courier New" w:hAnsi="Courier New" w:cs="Courier New"/>
-                <w:sz w:val="20"/>
-              </w:rPr>
-              <w:t>sw    ac020054</w:t>
+            <w:proofErr w:type="spellStart"/>
+            <w:r>
+              <w:rPr>
+                <w:rFonts w:ascii="Courier New" w:hAnsi="Courier New" w:cs="Courier New"/>
+                <w:sz w:val="20"/>
+              </w:rPr>
+              <w:t>sw</w:t>
+            </w:r>
+            <w:proofErr w:type="spellEnd"/>
+            <w:r>
+              <w:rPr>
+                <w:rFonts w:ascii="Courier New" w:hAnsi="Courier New" w:cs="Courier New"/>
+                <w:sz w:val="20"/>
+              </w:rPr>
+              <w:t xml:space="preserve">    ac020054</w:t>
             </w:r>
           </w:p>
         </w:tc>
@@ -23352,7 +23781,7 @@
 </file>
 
 <file path=word/endnotes.xml><?xml version="1.0" encoding="utf-8"?>
-<w:endnotes xmlns:wpc="http://schemas.microsoft.com/office/word/2010/wordprocessingCanvas" xmlns:cx="http://schemas.microsoft.com/office/drawing/2014/chartex" xmlns:cx1="http://schemas.microsoft.com/office/drawing/2015/9/8/chartex" xmlns:cx2="http://schemas.microsoft.com/office/drawing/2015/10/21/chartex" xmlns:cx3="http://schemas.microsoft.com/office/drawing/2016/5/9/chartex" xmlns:cx4="http://schemas.microsoft.com/office/drawing/2016/5/10/chartex" xmlns:cx5="http://schemas.microsoft.com/office/drawing/2016/5/11/chartex" xmlns:cx6="http://schemas.microsoft.com/office/drawing/2016/5/12/chartex" xmlns:cx7="http://schemas.microsoft.com/office/drawing/2016/5/13/chartex" xmlns:cx8="http://schemas.microsoft.com/office/drawing/2016/5/14/chartex" xmlns:mc="http://schemas.openxmlformats.org/markup-compatibility/2006" xmlns:aink="http://schemas.microsoft.com/office/drawing/2016/ink" xmlns:am3d="http://schemas.microsoft.com/office/drawing/2017/model3d" xmlns:o="urn:schemas-microsoft-com:office:office" xmlns:r="http://schemas.openxmlformats.org/officeDocument/2006/relationships" xmlns:m="http://schemas.openxmlformats.org/officeDocument/2006/math" xmlns:v="urn:schemas-microsoft-com:vml" xmlns:wp14="http://schemas.microsoft.com/office/word/2010/wordprocessingDrawing" xmlns:wp="http://schemas.openxmlformats.org/drawingml/2006/wordprocessingDrawing" xmlns:w10="urn:schemas-microsoft-com:office:word" xmlns:w="http://schemas.openxmlformats.org/wordprocessingml/2006/main" xmlns:w14="http://schemas.microsoft.com/office/word/2010/wordml" xmlns:w15="http://schemas.microsoft.com/office/word/2012/wordml" xmlns:w16cex="http://schemas.microsoft.com/office/word/2018/wordml/cex" xmlns:w16cid="http://schemas.microsoft.com/office/word/2016/wordml/cid" xmlns:w16="http://schemas.microsoft.com/office/word/2018/wordml" xmlns:w16sdtdh="http://schemas.microsoft.com/office/word/2020/wordml/sdtdatahash" xmlns:w16se="http://schemas.microsoft.com/office/word/2015/wordml/symex" xmlns:wpg="http://schemas.microsoft.com/office/word/2010/wordprocessingGroup" xmlns:wpi="http://schemas.microsoft.com/office/word/2010/wordprocessingInk" xmlns:wne="http://schemas.microsoft.com/office/word/2006/wordml" xmlns:wps="http://schemas.microsoft.com/office/word/2010/wordprocessingShape" mc:Ignorable="w14 w15 w16se w16cid w16 w16cex w16sdtdh wp14">
+<w:endnotes xmlns:wpc="http://schemas.microsoft.com/office/word/2010/wordprocessingCanvas" xmlns:cx="http://schemas.microsoft.com/office/drawing/2014/chartex" xmlns:cx1="http://schemas.microsoft.com/office/drawing/2015/9/8/chartex" xmlns:cx2="http://schemas.microsoft.com/office/drawing/2015/10/21/chartex" xmlns:cx3="http://schemas.microsoft.com/office/drawing/2016/5/9/chartex" xmlns:cx4="http://schemas.microsoft.com/office/drawing/2016/5/10/chartex" xmlns:cx5="http://schemas.microsoft.com/office/drawing/2016/5/11/chartex" xmlns:cx6="http://schemas.microsoft.com/office/drawing/2016/5/12/chartex" xmlns:cx7="http://schemas.microsoft.com/office/drawing/2016/5/13/chartex" xmlns:cx8="http://schemas.microsoft.com/office/drawing/2016/5/14/chartex" xmlns:mc="http://schemas.openxmlformats.org/markup-compatibility/2006" xmlns:aink="http://schemas.microsoft.com/office/drawing/2016/ink" xmlns:am3d="http://schemas.microsoft.com/office/drawing/2017/model3d" xmlns:o="urn:schemas-microsoft-com:office:office" xmlns:r="http://schemas.openxmlformats.org/officeDocument/2006/relationships" xmlns:m="http://schemas.openxmlformats.org/officeDocument/2006/math" xmlns:v="urn:schemas-microsoft-com:vml" xmlns:wp14="http://schemas.microsoft.com/office/word/2010/wordprocessingDrawing" xmlns:wp="http://schemas.openxmlformats.org/drawingml/2006/wordprocessingDrawing" xmlns:w10="urn:schemas-microsoft-com:office:word" xmlns:w="http://schemas.openxmlformats.org/wordprocessingml/2006/main" xmlns:w14="http://schemas.microsoft.com/office/word/2010/wordml" xmlns:w15="http://schemas.microsoft.com/office/word/2012/wordml" xmlns:w16cid="http://schemas.microsoft.com/office/word/2016/wordml/cid" xmlns:w16se="http://schemas.microsoft.com/office/word/2015/wordml/symex" xmlns:wpg="http://schemas.microsoft.com/office/word/2010/wordprocessingGroup" xmlns:wpi="http://schemas.microsoft.com/office/word/2010/wordprocessingInk" xmlns:wne="http://schemas.microsoft.com/office/word/2006/wordml" xmlns:wps="http://schemas.microsoft.com/office/word/2010/wordprocessingShape" mc:Ignorable="w14 w15 w16se w16cid wp14">
   <w:endnote w:type="separator" w:id="-1">
     <w:p>
       <w:r>
@@ -23371,7 +23800,7 @@
 </file>
 
 <file path=word/footer1.xml><?xml version="1.0" encoding="utf-8"?>
-<w:ftr xmlns:wpc="http://schemas.microsoft.com/office/word/2010/wordprocessingCanvas" xmlns:cx="http://schemas.microsoft.com/office/drawing/2014/chartex" xmlns:cx1="http://schemas.microsoft.com/office/drawing/2015/9/8/chartex" xmlns:cx2="http://schemas.microsoft.com/office/drawing/2015/10/21/chartex" xmlns:cx3="http://schemas.microsoft.com/office/drawing/2016/5/9/chartex" xmlns:cx4="http://schemas.microsoft.com/office/drawing/2016/5/10/chartex" xmlns:cx5="http://schemas.microsoft.com/office/drawing/2016/5/11/chartex" xmlns:cx6="http://schemas.microsoft.com/office/drawing/2016/5/12/chartex" xmlns:cx7="http://schemas.microsoft.com/office/drawing/2016/5/13/chartex" xmlns:cx8="http://schemas.microsoft.com/office/drawing/2016/5/14/chartex" xmlns:mc="http://schemas.openxmlformats.org/markup-compatibility/2006" xmlns:aink="http://schemas.microsoft.com/office/drawing/2016/ink" xmlns:am3d="http://schemas.microsoft.com/office/drawing/2017/model3d" xmlns:o="urn:schemas-microsoft-com:office:office" xmlns:r="http://schemas.openxmlformats.org/officeDocument/2006/relationships" xmlns:m="http://schemas.openxmlformats.org/officeDocument/2006/math" xmlns:v="urn:schemas-microsoft-com:vml" xmlns:wp14="http://schemas.microsoft.com/office/word/2010/wordprocessingDrawing" xmlns:wp="http://schemas.openxmlformats.org/drawingml/2006/wordprocessingDrawing" xmlns:w10="urn:schemas-microsoft-com:office:word" xmlns:w="http://schemas.openxmlformats.org/wordprocessingml/2006/main" xmlns:w14="http://schemas.microsoft.com/office/word/2010/wordml" xmlns:w15="http://schemas.microsoft.com/office/word/2012/wordml" xmlns:w16cex="http://schemas.microsoft.com/office/word/2018/wordml/cex" xmlns:w16cid="http://schemas.microsoft.com/office/word/2016/wordml/cid" xmlns:w16="http://schemas.microsoft.com/office/word/2018/wordml" xmlns:w16sdtdh="http://schemas.microsoft.com/office/word/2020/wordml/sdtdatahash" xmlns:w16se="http://schemas.microsoft.com/office/word/2015/wordml/symex" xmlns:wpg="http://schemas.microsoft.com/office/word/2010/wordprocessingGroup" xmlns:wpi="http://schemas.microsoft.com/office/word/2010/wordprocessingInk" xmlns:wne="http://schemas.microsoft.com/office/word/2006/wordml" xmlns:wps="http://schemas.microsoft.com/office/word/2010/wordprocessingShape" mc:Ignorable="w14 w15 w16se w16cid w16 w16cex w16sdtdh wp14">
+<w:ftr xmlns:wpc="http://schemas.microsoft.com/office/word/2010/wordprocessingCanvas" xmlns:cx="http://schemas.microsoft.com/office/drawing/2014/chartex" xmlns:cx1="http://schemas.microsoft.com/office/drawing/2015/9/8/chartex" xmlns:cx2="http://schemas.microsoft.com/office/drawing/2015/10/21/chartex" xmlns:cx3="http://schemas.microsoft.com/office/drawing/2016/5/9/chartex" xmlns:cx4="http://schemas.microsoft.com/office/drawing/2016/5/10/chartex" xmlns:cx5="http://schemas.microsoft.com/office/drawing/2016/5/11/chartex" xmlns:cx6="http://schemas.microsoft.com/office/drawing/2016/5/12/chartex" xmlns:cx7="http://schemas.microsoft.com/office/drawing/2016/5/13/chartex" xmlns:cx8="http://schemas.microsoft.com/office/drawing/2016/5/14/chartex" xmlns:mc="http://schemas.openxmlformats.org/markup-compatibility/2006" xmlns:aink="http://schemas.microsoft.com/office/drawing/2016/ink" xmlns:am3d="http://schemas.microsoft.com/office/drawing/2017/model3d" xmlns:o="urn:schemas-microsoft-com:office:office" xmlns:r="http://schemas.openxmlformats.org/officeDocument/2006/relationships" xmlns:m="http://schemas.openxmlformats.org/officeDocument/2006/math" xmlns:v="urn:schemas-microsoft-com:vml" xmlns:wp14="http://schemas.microsoft.com/office/word/2010/wordprocessingDrawing" xmlns:wp="http://schemas.openxmlformats.org/drawingml/2006/wordprocessingDrawing" xmlns:w10="urn:schemas-microsoft-com:office:word" xmlns:w="http://schemas.openxmlformats.org/wordprocessingml/2006/main" xmlns:w14="http://schemas.microsoft.com/office/word/2010/wordml" xmlns:w15="http://schemas.microsoft.com/office/word/2012/wordml" xmlns:w16cid="http://schemas.microsoft.com/office/word/2016/wordml/cid" xmlns:w16se="http://schemas.microsoft.com/office/word/2015/wordml/symex" xmlns:wpg="http://schemas.microsoft.com/office/word/2010/wordprocessingGroup" xmlns:wpi="http://schemas.microsoft.com/office/word/2010/wordprocessingInk" xmlns:wne="http://schemas.microsoft.com/office/word/2006/wordml" xmlns:wps="http://schemas.microsoft.com/office/word/2010/wordprocessingShape" mc:Ignorable="w14 w15 w16se w16cid wp14">
   <w:p>
     <w:pPr>
       <w:pStyle w:val="Footer"/>
@@ -23415,7 +23844,7 @@
 </file>
 
 <file path=word/footnotes.xml><?xml version="1.0" encoding="utf-8"?>
-<w:footnotes xmlns:wpc="http://schemas.microsoft.com/office/word/2010/wordprocessingCanvas" xmlns:cx="http://schemas.microsoft.com/office/drawing/2014/chartex" xmlns:cx1="http://schemas.microsoft.com/office/drawing/2015/9/8/chartex" xmlns:cx2="http://schemas.microsoft.com/office/drawing/2015/10/21/chartex" xmlns:cx3="http://schemas.microsoft.com/office/drawing/2016/5/9/chartex" xmlns:cx4="http://schemas.microsoft.com/office/drawing/2016/5/10/chartex" xmlns:cx5="http://schemas.microsoft.com/office/drawing/2016/5/11/chartex" xmlns:cx6="http://schemas.microsoft.com/office/drawing/2016/5/12/chartex" xmlns:cx7="http://schemas.microsoft.com/office/drawing/2016/5/13/chartex" xmlns:cx8="http://schemas.microsoft.com/office/drawing/2016/5/14/chartex" xmlns:mc="http://schemas.openxmlformats.org/markup-compatibility/2006" xmlns:aink="http://schemas.microsoft.com/office/drawing/2016/ink" xmlns:am3d="http://schemas.microsoft.com/office/drawing/2017/model3d" xmlns:o="urn:schemas-microsoft-com:office:office" xmlns:r="http://schemas.openxmlformats.org/officeDocument/2006/relationships" xmlns:m="http://schemas.openxmlformats.org/officeDocument/2006/math" xmlns:v="urn:schemas-microsoft-com:vml" xmlns:wp14="http://schemas.microsoft.com/office/word/2010/wordprocessingDrawing" xmlns:wp="http://schemas.openxmlformats.org/drawingml/2006/wordprocessingDrawing" xmlns:w10="urn:schemas-microsoft-com:office:word" xmlns:w="http://schemas.openxmlformats.org/wordprocessingml/2006/main" xmlns:w14="http://schemas.microsoft.com/office/word/2010/wordml" xmlns:w15="http://schemas.microsoft.com/office/word/2012/wordml" xmlns:w16cex="http://schemas.microsoft.com/office/word/2018/wordml/cex" xmlns:w16cid="http://schemas.microsoft.com/office/word/2016/wordml/cid" xmlns:w16="http://schemas.microsoft.com/office/word/2018/wordml" xmlns:w16sdtdh="http://schemas.microsoft.com/office/word/2020/wordml/sdtdatahash" xmlns:w16se="http://schemas.microsoft.com/office/word/2015/wordml/symex" xmlns:wpg="http://schemas.microsoft.com/office/word/2010/wordprocessingGroup" xmlns:wpi="http://schemas.microsoft.com/office/word/2010/wordprocessingInk" xmlns:wne="http://schemas.microsoft.com/office/word/2006/wordml" xmlns:wps="http://schemas.microsoft.com/office/word/2010/wordprocessingShape" mc:Ignorable="w14 w15 w16se w16cid w16 w16cex w16sdtdh wp14">
+<w:footnotes xmlns:wpc="http://schemas.microsoft.com/office/word/2010/wordprocessingCanvas" xmlns:cx="http://schemas.microsoft.com/office/drawing/2014/chartex" xmlns:cx1="http://schemas.microsoft.com/office/drawing/2015/9/8/chartex" xmlns:cx2="http://schemas.microsoft.com/office/drawing/2015/10/21/chartex" xmlns:cx3="http://schemas.microsoft.com/office/drawing/2016/5/9/chartex" xmlns:cx4="http://schemas.microsoft.com/office/drawing/2016/5/10/chartex" xmlns:cx5="http://schemas.microsoft.com/office/drawing/2016/5/11/chartex" xmlns:cx6="http://schemas.microsoft.com/office/drawing/2016/5/12/chartex" xmlns:cx7="http://schemas.microsoft.com/office/drawing/2016/5/13/chartex" xmlns:cx8="http://schemas.microsoft.com/office/drawing/2016/5/14/chartex" xmlns:mc="http://schemas.openxmlformats.org/markup-compatibility/2006" xmlns:aink="http://schemas.microsoft.com/office/drawing/2016/ink" xmlns:am3d="http://schemas.microsoft.com/office/drawing/2017/model3d" xmlns:o="urn:schemas-microsoft-com:office:office" xmlns:r="http://schemas.openxmlformats.org/officeDocument/2006/relationships" xmlns:m="http://schemas.openxmlformats.org/officeDocument/2006/math" xmlns:v="urn:schemas-microsoft-com:vml" xmlns:wp14="http://schemas.microsoft.com/office/word/2010/wordprocessingDrawing" xmlns:wp="http://schemas.openxmlformats.org/drawingml/2006/wordprocessingDrawing" xmlns:w10="urn:schemas-microsoft-com:office:word" xmlns:w="http://schemas.openxmlformats.org/wordprocessingml/2006/main" xmlns:w14="http://schemas.microsoft.com/office/word/2010/wordml" xmlns:w15="http://schemas.microsoft.com/office/word/2012/wordml" xmlns:w16cid="http://schemas.microsoft.com/office/word/2016/wordml/cid" xmlns:w16se="http://schemas.microsoft.com/office/word/2015/wordml/symex" xmlns:wpg="http://schemas.microsoft.com/office/word/2010/wordprocessingGroup" xmlns:wpi="http://schemas.microsoft.com/office/word/2010/wordprocessingInk" xmlns:wne="http://schemas.microsoft.com/office/word/2006/wordml" xmlns:wps="http://schemas.microsoft.com/office/word/2010/wordprocessingShape" mc:Ignorable="w14 w15 w16se w16cid wp14">
   <w:footnote w:type="separator" w:id="-1">
     <w:p>
       <w:r>
@@ -23434,7 +23863,7 @@
 </file>
 
 <file path=word/numbering.xml><?xml version="1.0" encoding="utf-8"?>
-<w:numbering xmlns:wpc="http://schemas.microsoft.com/office/word/2010/wordprocessingCanvas" xmlns:cx="http://schemas.microsoft.com/office/drawing/2014/chartex" xmlns:cx1="http://schemas.microsoft.com/office/drawing/2015/9/8/chartex" xmlns:cx2="http://schemas.microsoft.com/office/drawing/2015/10/21/chartex" xmlns:cx3="http://schemas.microsoft.com/office/drawing/2016/5/9/chartex" xmlns:cx4="http://schemas.microsoft.com/office/drawing/2016/5/10/chartex" xmlns:cx5="http://schemas.microsoft.com/office/drawing/2016/5/11/chartex" xmlns:cx6="http://schemas.microsoft.com/office/drawing/2016/5/12/chartex" xmlns:cx7="http://schemas.microsoft.com/office/drawing/2016/5/13/chartex" xmlns:cx8="http://schemas.microsoft.com/office/drawing/2016/5/14/chartex" xmlns:mc="http://schemas.openxmlformats.org/markup-compatibility/2006" xmlns:aink="http://schemas.microsoft.com/office/drawing/2016/ink" xmlns:am3d="http://schemas.microsoft.com/office/drawing/2017/model3d" xmlns:o="urn:schemas-microsoft-com:office:office" xmlns:r="http://schemas.openxmlformats.org/officeDocument/2006/relationships" xmlns:m="http://schemas.openxmlformats.org/officeDocument/2006/math" xmlns:v="urn:schemas-microsoft-com:vml" xmlns:wp14="http://schemas.microsoft.com/office/word/2010/wordprocessingDrawing" xmlns:wp="http://schemas.openxmlformats.org/drawingml/2006/wordprocessingDrawing" xmlns:w10="urn:schemas-microsoft-com:office:word" xmlns:w="http://schemas.openxmlformats.org/wordprocessingml/2006/main" xmlns:w14="http://schemas.microsoft.com/office/word/2010/wordml" xmlns:w15="http://schemas.microsoft.com/office/word/2012/wordml" xmlns:w16cex="http://schemas.microsoft.com/office/word/2018/wordml/cex" xmlns:w16cid="http://schemas.microsoft.com/office/word/2016/wordml/cid" xmlns:w16="http://schemas.microsoft.com/office/word/2018/wordml" xmlns:w16sdtdh="http://schemas.microsoft.com/office/word/2020/wordml/sdtdatahash" xmlns:w16se="http://schemas.microsoft.com/office/word/2015/wordml/symex" xmlns:wpg="http://schemas.microsoft.com/office/word/2010/wordprocessingGroup" xmlns:wpi="http://schemas.microsoft.com/office/word/2010/wordprocessingInk" xmlns:wne="http://schemas.microsoft.com/office/word/2006/wordml" xmlns:wps="http://schemas.microsoft.com/office/word/2010/wordprocessingShape" mc:Ignorable="w14 w15 w16se w16cid w16 w16cex w16sdtdh wp14">
+<w:numbering xmlns:wpc="http://schemas.microsoft.com/office/word/2010/wordprocessingCanvas" xmlns:cx="http://schemas.microsoft.com/office/drawing/2014/chartex" xmlns:cx1="http://schemas.microsoft.com/office/drawing/2015/9/8/chartex" xmlns:cx2="http://schemas.microsoft.com/office/drawing/2015/10/21/chartex" xmlns:cx3="http://schemas.microsoft.com/office/drawing/2016/5/9/chartex" xmlns:cx4="http://schemas.microsoft.com/office/drawing/2016/5/10/chartex" xmlns:cx5="http://schemas.microsoft.com/office/drawing/2016/5/11/chartex" xmlns:cx6="http://schemas.microsoft.com/office/drawing/2016/5/12/chartex" xmlns:cx7="http://schemas.microsoft.com/office/drawing/2016/5/13/chartex" xmlns:cx8="http://schemas.microsoft.com/office/drawing/2016/5/14/chartex" xmlns:mc="http://schemas.openxmlformats.org/markup-compatibility/2006" xmlns:aink="http://schemas.microsoft.com/office/drawing/2016/ink" xmlns:am3d="http://schemas.microsoft.com/office/drawing/2017/model3d" xmlns:o="urn:schemas-microsoft-com:office:office" xmlns:r="http://schemas.openxmlformats.org/officeDocument/2006/relationships" xmlns:m="http://schemas.openxmlformats.org/officeDocument/2006/math" xmlns:v="urn:schemas-microsoft-com:vml" xmlns:wp14="http://schemas.microsoft.com/office/word/2010/wordprocessingDrawing" xmlns:wp="http://schemas.openxmlformats.org/drawingml/2006/wordprocessingDrawing" xmlns:w10="urn:schemas-microsoft-com:office:word" xmlns:w="http://schemas.openxmlformats.org/wordprocessingml/2006/main" xmlns:w14="http://schemas.microsoft.com/office/word/2010/wordml" xmlns:w15="http://schemas.microsoft.com/office/word/2012/wordml" xmlns:w16cid="http://schemas.microsoft.com/office/word/2016/wordml/cid" xmlns:w16se="http://schemas.microsoft.com/office/word/2015/wordml/symex" xmlns:wpg="http://schemas.microsoft.com/office/word/2010/wordprocessingGroup" xmlns:wpi="http://schemas.microsoft.com/office/word/2010/wordprocessingInk" xmlns:wne="http://schemas.microsoft.com/office/word/2006/wordml" xmlns:wps="http://schemas.microsoft.com/office/word/2010/wordprocessingShape" mc:Ignorable="w14 w15 w16se w16cid wp14">
   <w:abstractNum w:abstractNumId="0" w15:restartNumberingAfterBreak="0">
     <w:nsid w:val="0A367A7B"/>
     <w:multiLevelType w:val="hybridMultilevel"/>
@@ -24747,49 +25176,49 @@
       </w:rPr>
     </w:lvl>
   </w:abstractNum>
-  <w:num w:numId="1" w16cid:durableId="18163152">
+  <w:num w:numId="1">
     <w:abstractNumId w:val="9"/>
   </w:num>
-  <w:num w:numId="2" w16cid:durableId="864249051">
+  <w:num w:numId="2">
     <w:abstractNumId w:val="10"/>
   </w:num>
-  <w:num w:numId="3" w16cid:durableId="1457944655">
+  <w:num w:numId="3">
     <w:abstractNumId w:val="8"/>
   </w:num>
-  <w:num w:numId="4" w16cid:durableId="527832829">
+  <w:num w:numId="4">
     <w:abstractNumId w:val="12"/>
   </w:num>
-  <w:num w:numId="5" w16cid:durableId="69625009">
+  <w:num w:numId="5">
     <w:abstractNumId w:val="6"/>
   </w:num>
-  <w:num w:numId="6" w16cid:durableId="1306666559">
+  <w:num w:numId="6">
     <w:abstractNumId w:val="14"/>
   </w:num>
-  <w:num w:numId="7" w16cid:durableId="773402343">
+  <w:num w:numId="7">
     <w:abstractNumId w:val="0"/>
   </w:num>
-  <w:num w:numId="8" w16cid:durableId="1428428768">
+  <w:num w:numId="8">
     <w:abstractNumId w:val="4"/>
   </w:num>
-  <w:num w:numId="9" w16cid:durableId="972324303">
+  <w:num w:numId="9">
     <w:abstractNumId w:val="11"/>
   </w:num>
-  <w:num w:numId="10" w16cid:durableId="14423844">
+  <w:num w:numId="10">
     <w:abstractNumId w:val="13"/>
   </w:num>
-  <w:num w:numId="11" w16cid:durableId="1682001388">
+  <w:num w:numId="11">
     <w:abstractNumId w:val="2"/>
   </w:num>
-  <w:num w:numId="12" w16cid:durableId="1603105341">
+  <w:num w:numId="12">
     <w:abstractNumId w:val="1"/>
   </w:num>
-  <w:num w:numId="13" w16cid:durableId="276721899">
+  <w:num w:numId="13">
     <w:abstractNumId w:val="3"/>
   </w:num>
-  <w:num w:numId="14" w16cid:durableId="841428262">
+  <w:num w:numId="14">
     <w:abstractNumId w:val="5"/>
   </w:num>
-  <w:num w:numId="15" w16cid:durableId="160509243">
+  <w:num w:numId="15">
     <w:abstractNumId w:val="7"/>
   </w:num>
   <w:numIdMacAtCleanup w:val="8"/>
@@ -24797,7 +25226,7 @@
 </file>
 
 <file path=word/styles.xml><?xml version="1.0" encoding="utf-8"?>
-<w:styles xmlns:mc="http://schemas.openxmlformats.org/markup-compatibility/2006" xmlns:r="http://schemas.openxmlformats.org/officeDocument/2006/relationships" xmlns:w="http://schemas.openxmlformats.org/wordprocessingml/2006/main" xmlns:w14="http://schemas.microsoft.com/office/word/2010/wordml" xmlns:w15="http://schemas.microsoft.com/office/word/2012/wordml" xmlns:w16cex="http://schemas.microsoft.com/office/word/2018/wordml/cex" xmlns:w16cid="http://schemas.microsoft.com/office/word/2016/wordml/cid" xmlns:w16="http://schemas.microsoft.com/office/word/2018/wordml" xmlns:w16sdtdh="http://schemas.microsoft.com/office/word/2020/wordml/sdtdatahash" xmlns:w16se="http://schemas.microsoft.com/office/word/2015/wordml/symex" mc:Ignorable="w14 w15 w16se w16cid w16 w16cex w16sdtdh">
+<w:styles xmlns:mc="http://schemas.openxmlformats.org/markup-compatibility/2006" xmlns:r="http://schemas.openxmlformats.org/officeDocument/2006/relationships" xmlns:w="http://schemas.openxmlformats.org/wordprocessingml/2006/main" xmlns:w14="http://schemas.microsoft.com/office/word/2010/wordml" xmlns:w15="http://schemas.microsoft.com/office/word/2012/wordml" xmlns:w16cid="http://schemas.microsoft.com/office/word/2016/wordml/cid" xmlns:w16se="http://schemas.microsoft.com/office/word/2015/wordml/symex" mc:Ignorable="w14 w15 w16se w16cid">
   <w:docDefaults>
     <w:rPrDefault>
       <w:rPr>
@@ -24807,7 +25236,7 @@
     </w:rPrDefault>
     <w:pPrDefault/>
   </w:docDefaults>
-  <w:latentStyles w:defLockedState="0" w:defUIPriority="99" w:defSemiHidden="0" w:defUnhideWhenUsed="0" w:defQFormat="0" w:count="376">
+  <w:latentStyles w:defLockedState="0" w:defUIPriority="99" w:defSemiHidden="0" w:defUnhideWhenUsed="0" w:defQFormat="0" w:count="375">
     <w:lsdException w:name="Normal" w:uiPriority="0" w:qFormat="1"/>
     <w:lsdException w:name="heading 1" w:uiPriority="9" w:qFormat="1"/>
     <w:lsdException w:name="heading 2" w:uiPriority="9" w:qFormat="1"/>
@@ -25174,7 +25603,6 @@
     <w:lsdException w:name="Smart Hyperlink" w:semiHidden="1" w:unhideWhenUsed="1"/>
     <w:lsdException w:name="Hashtag" w:semiHidden="1" w:unhideWhenUsed="1"/>
     <w:lsdException w:name="Unresolved Mention" w:semiHidden="1" w:unhideWhenUsed="1"/>
-    <w:lsdException w:name="Smart Link" w:semiHidden="1" w:unhideWhenUsed="1"/>
   </w:latentStyles>
   <w:style w:type="paragraph" w:default="1" w:styleId="Normal">
     <w:name w:val="Normal"/>

</xml_diff>